<commit_message>
Update TEST CASES/Test-Case-4 Show-Scene.docx
</commit_message>
<xml_diff>
--- a/TEST CASES/Test-Case-4 Show-Scene.docx
+++ b/TEST CASES/Test-Case-4 Show-Scene.docx
@@ -760,18 +760,15 @@
               <w:t xml:space="preserve">Show </w:t>
             </w:r>
             <w:r>
-              <w:t xml:space="preserve">Selection Scene Displayed all </w:t>
-            </w:r>
-            <w:proofErr w:type="gramStart"/>
-            <w:r>
-              <w:t xml:space="preserve">shows </w:t>
-            </w:r>
-            <w:r>
-              <w:t xml:space="preserve"> instead</w:t>
-            </w:r>
-            <w:proofErr w:type="gramEnd"/>
-            <w:r>
-              <w:t xml:space="preserve"> of just movies for date</w:t>
+              <w:t xml:space="preserve">Selection Scene </w:t>
+            </w:r>
+            <w:r>
+              <w:t xml:space="preserve">displayed correct </w:t>
+            </w:r>
+            <w:bookmarkStart w:id="0" w:name="_GoBack"/>
+            <w:bookmarkEnd w:id="0"/>
+            <w:r>
+              <w:t>shows for movie chosen and date</w:t>
             </w:r>
           </w:p>
         </w:tc>
@@ -803,24 +800,7 @@
           </w:tcPr>
           <w:p>
             <w:r>
-              <w:t xml:space="preserve">Need to refine </w:t>
-            </w:r>
-            <w:r>
-              <w:t xml:space="preserve">shows </w:t>
-            </w:r>
-            <w:r>
-              <w:t xml:space="preserve">displayed to just those for date </w:t>
-            </w:r>
-            <w:r>
-              <w:t xml:space="preserve">and Movie </w:t>
-            </w:r>
-            <w:proofErr w:type="gramStart"/>
-            <w:r>
-              <w:t>selected ,</w:t>
-            </w:r>
-            <w:proofErr w:type="gramEnd"/>
-            <w:r>
-              <w:t xml:space="preserve"> test completed using </w:t>
+              <w:t xml:space="preserve">No issues, test completed using </w:t>
             </w:r>
             <w:proofErr w:type="spellStart"/>
             <w:r>
@@ -832,8 +812,6 @@
             </w:r>
           </w:p>
         </w:tc>
-        <w:bookmarkStart w:id="0" w:name="_GoBack"/>
-        <w:bookmarkEnd w:id="0"/>
       </w:tr>
       <w:tr>
         <w:tc>
@@ -952,10 +930,7 @@
           </w:tcPr>
           <w:p>
             <w:r>
-              <w:t>Start Over</w:t>
-            </w:r>
-            <w:r>
-              <w:t xml:space="preserve"> button selected</w:t>
+              <w:t>Start Over button selected</w:t>
             </w:r>
           </w:p>
         </w:tc>
@@ -966,13 +941,7 @@
           </w:tcPr>
           <w:p>
             <w:r>
-              <w:t xml:space="preserve">Return to </w:t>
-            </w:r>
-            <w:r>
-              <w:t>Start</w:t>
-            </w:r>
-            <w:r>
-              <w:t xml:space="preserve"> scene</w:t>
+              <w:t>Return to Start scene</w:t>
             </w:r>
           </w:p>
         </w:tc>

</xml_diff>